<commit_message>
Update Client Meeting Minutes -21.03.2022.docx
</commit_message>
<xml_diff>
--- a/Project-Management/Meeting-Agenda-and-Minutes/Sprint-02/Client Meeting Minutes -21.03.2022.docx
+++ b/Project-Management/Meeting-Agenda-and-Minutes/Sprint-02/Client Meeting Minutes -21.03.2022.docx
@@ -94,7 +94,7 @@
               <w:pStyle w:val="3"/>
               <w:wordWrap w:val="0"/>
               <w:rPr>
-                <w:rFonts w:ascii="Calibri" w:eastAsia="黑体" w:hAnsi="Calibri" w:cs="Calibri" w:hint="eastAsia"/>
+                <w:rFonts w:ascii="Calibri" w:eastAsia="黑体" w:hAnsi="Calibri" w:cs="Calibri"/>
                 <w:sz w:val="24"/>
                 <w:szCs w:val="24"/>
                 <w:lang w:eastAsia="zh-CN"/>
@@ -367,6 +367,7 @@
                 <w:showingPlcHdr/>
                 <w15:appearance w15:val="hidden"/>
               </w:sdtPr>
+              <w:sdtEndPr/>
               <w:sdtContent>
                 <w:r>
                   <w:rPr>
@@ -405,6 +406,7 @@
                 <w:showingPlcHdr/>
                 <w15:appearance w15:val="hidden"/>
               </w:sdtPr>
+              <w:sdtEndPr/>
               <w:sdtContent>
                 <w:r>
                   <w:rPr>
@@ -423,7 +425,7 @@
               <w:spacing w:after="80"/>
               <w:outlineLvl w:val="1"/>
               <w:rPr>
-                <w:rFonts w:ascii="Calibri" w:eastAsia="黑体" w:hAnsi="Calibri" w:cs="Calibri" w:hint="eastAsia"/>
+                <w:rFonts w:ascii="Calibri" w:eastAsia="黑体" w:hAnsi="Calibri" w:cs="Calibri"/>
                 <w:sz w:val="24"/>
                 <w:szCs w:val="24"/>
                 <w:lang w:eastAsia="zh-CN"/>
@@ -553,16 +555,7 @@
                 <w:szCs w:val="24"/>
                 <w:lang w:eastAsia="zh-CN"/>
               </w:rPr>
-              <w:t>pologies</w:t>
-            </w:r>
-            <w:r>
-              <w:rPr>
-                <w:rFonts w:ascii="Calibri" w:eastAsia="黑体" w:hAnsi="Calibri" w:cs="Calibri"/>
-                <w:sz w:val="24"/>
-                <w:szCs w:val="24"/>
-                <w:lang w:eastAsia="zh-CN"/>
-              </w:rPr>
-              <w:t>:</w:t>
+              <w:t>pologies:</w:t>
             </w:r>
           </w:p>
         </w:tc>
@@ -584,7 +577,7 @@
             <w:pPr>
               <w:spacing w:after="80"/>
               <w:rPr>
-                <w:rFonts w:ascii="Calibri" w:eastAsia="黑体" w:hAnsi="Calibri" w:cs="Calibri" w:hint="eastAsia"/>
+                <w:rFonts w:ascii="Calibri" w:eastAsia="黑体" w:hAnsi="Calibri" w:cs="Calibri"/>
                 <w:sz w:val="24"/>
                 <w:szCs w:val="24"/>
                 <w:lang w:eastAsia="zh-CN"/>
@@ -782,7 +775,7 @@
             <w:pPr>
               <w:pStyle w:val="2"/>
               <w:rPr>
-                <w:rFonts w:ascii="Calibri" w:eastAsia="黑体" w:hAnsi="Calibri" w:cs="Calibri" w:hint="eastAsia"/>
+                <w:rFonts w:ascii="Calibri" w:eastAsia="黑体" w:hAnsi="Calibri" w:cs="Calibri"/>
                 <w:sz w:val="24"/>
                 <w:szCs w:val="24"/>
                 <w:lang w:eastAsia="zh-CN"/>
@@ -815,7 +808,7 @@
           <w:p>
             <w:pPr>
               <w:rPr>
-                <w:rFonts w:ascii="Calibri" w:eastAsia="黑体" w:hAnsi="Calibri" w:cs="Calibri" w:hint="eastAsia"/>
+                <w:rFonts w:ascii="Calibri" w:eastAsia="黑体" w:hAnsi="Calibri" w:cs="Calibri"/>
                 <w:sz w:val="24"/>
                 <w:szCs w:val="24"/>
                 <w:lang w:eastAsia="zh-CN"/>
@@ -981,6 +974,14 @@
           <w:szCs w:val="24"/>
         </w:rPr>
         <w:t>Decision</w:t>
+      </w:r>
+      <w:r>
+        <w:rPr>
+          <w:rFonts w:ascii="Calibri" w:hAnsi="Calibri" w:cs="Calibri"/>
+          <w:sz w:val="24"/>
+          <w:szCs w:val="24"/>
+        </w:rPr>
+        <w:t>s</w:t>
       </w:r>
       <w:r>
         <w:rPr>
@@ -1431,7 +1432,7 @@
           <w:p>
             <w:pPr>
               <w:rPr>
-                <w:rFonts w:ascii="Calibri" w:hAnsi="Calibri" w:cs="Calibri" w:hint="eastAsia"/>
+                <w:rFonts w:ascii="Calibri" w:hAnsi="Calibri" w:cs="Calibri"/>
                 <w:sz w:val="24"/>
                 <w:szCs w:val="24"/>
               </w:rPr>
@@ -1460,15 +1461,7 @@
                 <w:sz w:val="24"/>
                 <w:szCs w:val="24"/>
               </w:rPr>
-              <w:t xml:space="preserve"> </w:t>
-            </w:r>
-            <w:r>
-              <w:rPr>
-                <w:rFonts w:ascii="Calibri" w:hAnsi="Calibri" w:cs="Calibri"/>
-                <w:sz w:val="24"/>
-                <w:szCs w:val="24"/>
-              </w:rPr>
-              <w:t>Clarify data scope in details.</w:t>
+              <w:t xml:space="preserve"> Clarify data scope in details.</w:t>
             </w:r>
           </w:p>
         </w:tc>
@@ -1821,6 +1814,7 @@
                 <w:showingPlcHdr/>
                 <w15:appearance w15:val="hidden"/>
               </w:sdtPr>
+              <w:sdtEndPr/>
               <w:sdtContent>
                 <w:r>
                   <w:rPr>
@@ -1862,6 +1856,7 @@
                 <w:showingPlcHdr/>
                 <w15:appearance w15:val="hidden"/>
               </w:sdtPr>
+              <w:sdtEndPr/>
               <w:sdtContent>
                 <w:r>
                   <w:rPr>
@@ -1903,6 +1898,7 @@
                 <w:showingPlcHdr/>
                 <w15:appearance w15:val="hidden"/>
               </w:sdtPr>
+              <w:sdtEndPr/>
               <w:sdtContent>
                 <w:r>
                   <w:rPr>
@@ -2455,7 +2451,7 @@
         <w:pStyle w:val="ad"/>
         <w:ind w:left="1080" w:firstLineChars="0" w:firstLine="0"/>
         <w:rPr>
-          <w:rFonts w:ascii="Calibri" w:hAnsi="Calibri" w:cs="Calibri" w:hint="eastAsia"/>
+          <w:rFonts w:ascii="Calibri" w:hAnsi="Calibri" w:cs="Calibri"/>
           <w:sz w:val="24"/>
           <w:szCs w:val="24"/>
         </w:rPr>
@@ -4107,6 +4103,7 @@
   <w:style w:type="character" w:default="1" w:styleId="a1">
     <w:name w:val="Default Paragraph Font"/>
     <w:uiPriority w:val="1"/>
+    <w:semiHidden/>
     <w:unhideWhenUsed/>
   </w:style>
   <w:style w:type="table" w:default="1" w:styleId="a2">
@@ -5115,8 +5112,10 @@
   </w:compat>
   <w:rsids>
     <w:rsidRoot w:val="00BB173A"/>
+    <w:rsid w:val="0056226E"/>
     <w:rsid w:val="00BB173A"/>
     <w:rsid w:val="00CA6F1E"/>
+    <w:rsid w:val="00E473D3"/>
   </w:rsids>
   <m:mathPr>
     <m:mathFont m:val="Cambria Math"/>
@@ -5566,34 +5565,6 @@
     <w:semiHidden/>
     <w:unhideWhenUsed/>
   </w:style>
-  <w:style w:type="paragraph" w:customStyle="1" w:styleId="B3839A84C75B441495CCDDE7DF82DF42">
-    <w:name w:val="B3839A84C75B441495CCDDE7DF82DF42"/>
-    <w:pPr>
-      <w:widowControl w:val="0"/>
-      <w:jc w:val="both"/>
-    </w:pPr>
-  </w:style>
-  <w:style w:type="paragraph" w:customStyle="1" w:styleId="C256F72F2E6544D4AF6046E97842A7E3">
-    <w:name w:val="C256F72F2E6544D4AF6046E97842A7E3"/>
-    <w:pPr>
-      <w:widowControl w:val="0"/>
-      <w:jc w:val="both"/>
-    </w:pPr>
-  </w:style>
-  <w:style w:type="paragraph" w:customStyle="1" w:styleId="563FA326F7B04DD0A8018AB1AE1BBC1D">
-    <w:name w:val="563FA326F7B04DD0A8018AB1AE1BBC1D"/>
-    <w:pPr>
-      <w:widowControl w:val="0"/>
-      <w:jc w:val="both"/>
-    </w:pPr>
-  </w:style>
-  <w:style w:type="paragraph" w:customStyle="1" w:styleId="5D66645752004F0482ABB6ECFE0DEE1E">
-    <w:name w:val="5D66645752004F0482ABB6ECFE0DEE1E"/>
-    <w:pPr>
-      <w:widowControl w:val="0"/>
-      <w:jc w:val="both"/>
-    </w:pPr>
-  </w:style>
   <w:style w:type="paragraph" w:customStyle="1" w:styleId="AA1F0859E3274793B015EA858807196A">
     <w:name w:val="AA1F0859E3274793B015EA858807196A"/>
     <w:pPr>
@@ -5601,106 +5572,8 @@
       <w:jc w:val="both"/>
     </w:pPr>
   </w:style>
-  <w:style w:type="paragraph" w:customStyle="1" w:styleId="03243C83463A4637A739493702D6E57A">
-    <w:name w:val="03243C83463A4637A739493702D6E57A"/>
-    <w:pPr>
-      <w:widowControl w:val="0"/>
-      <w:jc w:val="both"/>
-    </w:pPr>
-  </w:style>
   <w:style w:type="paragraph" w:customStyle="1" w:styleId="27E62E2444644EBFA74B8ABA336BD394">
     <w:name w:val="27E62E2444644EBFA74B8ABA336BD394"/>
-    <w:pPr>
-      <w:widowControl w:val="0"/>
-      <w:jc w:val="both"/>
-    </w:pPr>
-  </w:style>
-  <w:style w:type="paragraph" w:customStyle="1" w:styleId="9B4FAAC5799048E2A4B3080A70A4C296">
-    <w:name w:val="9B4FAAC5799048E2A4B3080A70A4C296"/>
-    <w:pPr>
-      <w:widowControl w:val="0"/>
-      <w:jc w:val="both"/>
-    </w:pPr>
-  </w:style>
-  <w:style w:type="paragraph" w:customStyle="1" w:styleId="B99CBB12F11C4B7D8636E6742F171D1A">
-    <w:name w:val="B99CBB12F11C4B7D8636E6742F171D1A"/>
-    <w:pPr>
-      <w:widowControl w:val="0"/>
-      <w:jc w:val="both"/>
-    </w:pPr>
-  </w:style>
-  <w:style w:type="paragraph" w:customStyle="1" w:styleId="44A5389CC916428F90281625352BF5DE">
-    <w:name w:val="44A5389CC916428F90281625352BF5DE"/>
-    <w:pPr>
-      <w:widowControl w:val="0"/>
-      <w:jc w:val="both"/>
-    </w:pPr>
-  </w:style>
-  <w:style w:type="paragraph" w:customStyle="1" w:styleId="34FDD67BDEFC4889963DB135D7B05846">
-    <w:name w:val="34FDD67BDEFC4889963DB135D7B05846"/>
-    <w:pPr>
-      <w:widowControl w:val="0"/>
-      <w:jc w:val="both"/>
-    </w:pPr>
-  </w:style>
-  <w:style w:type="paragraph" w:customStyle="1" w:styleId="7476F92B271042729E07DEAE20B18AB0">
-    <w:name w:val="7476F92B271042729E07DEAE20B18AB0"/>
-    <w:pPr>
-      <w:widowControl w:val="0"/>
-      <w:jc w:val="both"/>
-    </w:pPr>
-  </w:style>
-  <w:style w:type="paragraph" w:customStyle="1" w:styleId="16197B10A8D343D9B85140414887F0EE">
-    <w:name w:val="16197B10A8D343D9B85140414887F0EE"/>
-    <w:pPr>
-      <w:widowControl w:val="0"/>
-      <w:jc w:val="both"/>
-    </w:pPr>
-  </w:style>
-  <w:style w:type="paragraph" w:customStyle="1" w:styleId="5F4DD5C5463E42EE9AB78E84A9216074">
-    <w:name w:val="5F4DD5C5463E42EE9AB78E84A9216074"/>
-    <w:pPr>
-      <w:widowControl w:val="0"/>
-      <w:jc w:val="both"/>
-    </w:pPr>
-  </w:style>
-  <w:style w:type="paragraph" w:customStyle="1" w:styleId="526D9BC49FB54CACB6E4D895A0653BAB">
-    <w:name w:val="526D9BC49FB54CACB6E4D895A0653BAB"/>
-    <w:pPr>
-      <w:widowControl w:val="0"/>
-      <w:jc w:val="both"/>
-    </w:pPr>
-  </w:style>
-  <w:style w:type="paragraph" w:customStyle="1" w:styleId="601D93C6617B4D27844EC7F1619B988E">
-    <w:name w:val="601D93C6617B4D27844EC7F1619B988E"/>
-    <w:pPr>
-      <w:widowControl w:val="0"/>
-      <w:jc w:val="both"/>
-    </w:pPr>
-  </w:style>
-  <w:style w:type="paragraph" w:customStyle="1" w:styleId="848BDEB4A1974D209973AD51C1A315B2">
-    <w:name w:val="848BDEB4A1974D209973AD51C1A315B2"/>
-    <w:pPr>
-      <w:widowControl w:val="0"/>
-      <w:jc w:val="both"/>
-    </w:pPr>
-  </w:style>
-  <w:style w:type="paragraph" w:customStyle="1" w:styleId="9861A4F002124211989AD3BE2C1201E3">
-    <w:name w:val="9861A4F002124211989AD3BE2C1201E3"/>
-    <w:pPr>
-      <w:widowControl w:val="0"/>
-      <w:jc w:val="both"/>
-    </w:pPr>
-  </w:style>
-  <w:style w:type="paragraph" w:customStyle="1" w:styleId="65364E69826F4F8C9452D4F11411ACBC">
-    <w:name w:val="65364E69826F4F8C9452D4F11411ACBC"/>
-    <w:pPr>
-      <w:widowControl w:val="0"/>
-      <w:jc w:val="both"/>
-    </w:pPr>
-  </w:style>
-  <w:style w:type="paragraph" w:customStyle="1" w:styleId="110411CE66E74F56B9E4B0510CA8B7EE">
-    <w:name w:val="110411CE66E74F56B9E4B0510CA8B7EE"/>
     <w:pPr>
       <w:widowControl w:val="0"/>
       <w:jc w:val="both"/>
@@ -5720,50 +5593,8 @@
       <w:jc w:val="both"/>
     </w:pPr>
   </w:style>
-  <w:style w:type="paragraph" w:customStyle="1" w:styleId="318D388CF0AF4757A25578A3EB68C869">
-    <w:name w:val="318D388CF0AF4757A25578A3EB68C869"/>
-    <w:pPr>
-      <w:widowControl w:val="0"/>
-      <w:jc w:val="both"/>
-    </w:pPr>
-  </w:style>
-  <w:style w:type="paragraph" w:customStyle="1" w:styleId="07E8573518EE4378B777246BA176F065">
-    <w:name w:val="07E8573518EE4378B777246BA176F065"/>
-    <w:pPr>
-      <w:widowControl w:val="0"/>
-      <w:jc w:val="both"/>
-    </w:pPr>
-  </w:style>
-  <w:style w:type="paragraph" w:customStyle="1" w:styleId="0DAC82A2144E42E580E262FF00E6CFC2">
-    <w:name w:val="0DAC82A2144E42E580E262FF00E6CFC2"/>
-    <w:pPr>
-      <w:widowControl w:val="0"/>
-      <w:jc w:val="both"/>
-    </w:pPr>
-  </w:style>
   <w:style w:type="paragraph" w:customStyle="1" w:styleId="7B594B99D89948F4958E9DF5C7929CAD">
     <w:name w:val="7B594B99D89948F4958E9DF5C7929CAD"/>
-    <w:pPr>
-      <w:widowControl w:val="0"/>
-      <w:jc w:val="both"/>
-    </w:pPr>
-  </w:style>
-  <w:style w:type="paragraph" w:customStyle="1" w:styleId="C0F7CDA8B79545D4BFB3329C712BE24F">
-    <w:name w:val="C0F7CDA8B79545D4BFB3329C712BE24F"/>
-    <w:pPr>
-      <w:widowControl w:val="0"/>
-      <w:jc w:val="both"/>
-    </w:pPr>
-  </w:style>
-  <w:style w:type="paragraph" w:customStyle="1" w:styleId="4A7F89E1A3984CD58E5CA9D97E3DC327">
-    <w:name w:val="4A7F89E1A3984CD58E5CA9D97E3DC327"/>
-    <w:pPr>
-      <w:widowControl w:val="0"/>
-      <w:jc w:val="both"/>
-    </w:pPr>
-  </w:style>
-  <w:style w:type="paragraph" w:customStyle="1" w:styleId="553297FB1A5D4B1193A4061631072705">
-    <w:name w:val="553297FB1A5D4B1193A4061631072705"/>
     <w:pPr>
       <w:widowControl w:val="0"/>
       <w:jc w:val="both"/>
@@ -5790,78 +5621,8 @@
       <w:jc w:val="both"/>
     </w:pPr>
   </w:style>
-  <w:style w:type="paragraph" w:customStyle="1" w:styleId="7C92EE5EC60241F598814A263A0D2139">
-    <w:name w:val="7C92EE5EC60241F598814A263A0D2139"/>
-    <w:pPr>
-      <w:widowControl w:val="0"/>
-      <w:jc w:val="both"/>
-    </w:pPr>
-  </w:style>
-  <w:style w:type="paragraph" w:customStyle="1" w:styleId="37382BF9ACAA447484E390B12D3C0DF8">
-    <w:name w:val="37382BF9ACAA447484E390B12D3C0DF8"/>
-    <w:pPr>
-      <w:widowControl w:val="0"/>
-      <w:jc w:val="both"/>
-    </w:pPr>
-  </w:style>
-  <w:style w:type="paragraph" w:customStyle="1" w:styleId="FDFFBA9774AF4FDDB24E48780C5536D8">
-    <w:name w:val="FDFFBA9774AF4FDDB24E48780C5536D8"/>
-    <w:pPr>
-      <w:widowControl w:val="0"/>
-      <w:jc w:val="both"/>
-    </w:pPr>
-  </w:style>
-  <w:style w:type="paragraph" w:customStyle="1" w:styleId="9CA856D6DF6D4A0CAB7BAE13EA2CB457">
-    <w:name w:val="9CA856D6DF6D4A0CAB7BAE13EA2CB457"/>
-    <w:pPr>
-      <w:widowControl w:val="0"/>
-      <w:jc w:val="both"/>
-    </w:pPr>
-  </w:style>
-  <w:style w:type="paragraph" w:customStyle="1" w:styleId="3E1F5DB4068B496F94ACAF3E3C4A4C33">
-    <w:name w:val="3E1F5DB4068B496F94ACAF3E3C4A4C33"/>
-    <w:pPr>
-      <w:widowControl w:val="0"/>
-      <w:jc w:val="both"/>
-    </w:pPr>
-  </w:style>
-  <w:style w:type="paragraph" w:customStyle="1" w:styleId="D6C493060DEC4BB793CF9083B4926E13">
-    <w:name w:val="D6C493060DEC4BB793CF9083B4926E13"/>
-    <w:pPr>
-      <w:widowControl w:val="0"/>
-      <w:jc w:val="both"/>
-    </w:pPr>
-  </w:style>
-  <w:style w:type="paragraph" w:customStyle="1" w:styleId="FA0DE2FE737C4FEF81E2CD81754C9C8E">
-    <w:name w:val="FA0DE2FE737C4FEF81E2CD81754C9C8E"/>
-    <w:pPr>
-      <w:widowControl w:val="0"/>
-      <w:jc w:val="both"/>
-    </w:pPr>
-  </w:style>
-  <w:style w:type="paragraph" w:customStyle="1" w:styleId="23DBDA9607BF419C8732BACF85FB72CB">
-    <w:name w:val="23DBDA9607BF419C8732BACF85FB72CB"/>
-    <w:pPr>
-      <w:widowControl w:val="0"/>
-      <w:jc w:val="both"/>
-    </w:pPr>
-  </w:style>
-  <w:style w:type="paragraph" w:customStyle="1" w:styleId="651F8C6D68EA439691FFAF2D59183207">
-    <w:name w:val="651F8C6D68EA439691FFAF2D59183207"/>
-    <w:pPr>
-      <w:widowControl w:val="0"/>
-      <w:jc w:val="both"/>
-    </w:pPr>
-  </w:style>
   <w:style w:type="paragraph" w:customStyle="1" w:styleId="3C0B051D3D3D4199AAB740B8C31D435E">
     <w:name w:val="3C0B051D3D3D4199AAB740B8C31D435E"/>
-    <w:pPr>
-      <w:widowControl w:val="0"/>
-      <w:jc w:val="both"/>
-    </w:pPr>
-  </w:style>
-  <w:style w:type="paragraph" w:customStyle="1" w:styleId="C1AE3B208DFC4A2F9E5F61CF9F212003">
-    <w:name w:val="C1AE3B208DFC4A2F9E5F61CF9F212003"/>
     <w:pPr>
       <w:widowControl w:val="0"/>
       <w:jc w:val="both"/>
@@ -5874,120 +5635,8 @@
       <w:jc w:val="both"/>
     </w:pPr>
   </w:style>
-  <w:style w:type="paragraph" w:customStyle="1" w:styleId="E39F766FACAD4A25B78D746E64D2CB9B">
-    <w:name w:val="E39F766FACAD4A25B78D746E64D2CB9B"/>
-    <w:pPr>
-      <w:widowControl w:val="0"/>
-      <w:jc w:val="both"/>
-    </w:pPr>
-  </w:style>
   <w:style w:type="paragraph" w:customStyle="1" w:styleId="7BDD092A21F6446AB043BC0BD6467A06">
     <w:name w:val="7BDD092A21F6446AB043BC0BD6467A06"/>
-    <w:pPr>
-      <w:widowControl w:val="0"/>
-      <w:jc w:val="both"/>
-    </w:pPr>
-  </w:style>
-  <w:style w:type="paragraph" w:customStyle="1" w:styleId="049DFF0D254C430FB6BFDFED3E8714CD">
-    <w:name w:val="049DFF0D254C430FB6BFDFED3E8714CD"/>
-    <w:pPr>
-      <w:widowControl w:val="0"/>
-      <w:jc w:val="both"/>
-    </w:pPr>
-  </w:style>
-  <w:style w:type="paragraph" w:customStyle="1" w:styleId="788928F391294CCE9DF4D07E4648362D">
-    <w:name w:val="788928F391294CCE9DF4D07E4648362D"/>
-    <w:pPr>
-      <w:widowControl w:val="0"/>
-      <w:jc w:val="both"/>
-    </w:pPr>
-  </w:style>
-  <w:style w:type="paragraph" w:customStyle="1" w:styleId="9E614D85DA20428C8A204DE9A2C81ADF">
-    <w:name w:val="9E614D85DA20428C8A204DE9A2C81ADF"/>
-    <w:pPr>
-      <w:widowControl w:val="0"/>
-      <w:jc w:val="both"/>
-    </w:pPr>
-  </w:style>
-  <w:style w:type="paragraph" w:customStyle="1" w:styleId="70D8554982874D36B3824C6A5C712D2C">
-    <w:name w:val="70D8554982874D36B3824C6A5C712D2C"/>
-    <w:pPr>
-      <w:widowControl w:val="0"/>
-      <w:jc w:val="both"/>
-    </w:pPr>
-  </w:style>
-  <w:style w:type="paragraph" w:customStyle="1" w:styleId="B5A082B0EA0749FEB834F39F0AD2043C">
-    <w:name w:val="B5A082B0EA0749FEB834F39F0AD2043C"/>
-    <w:pPr>
-      <w:widowControl w:val="0"/>
-      <w:jc w:val="both"/>
-    </w:pPr>
-  </w:style>
-  <w:style w:type="paragraph" w:customStyle="1" w:styleId="0706F9E895C540E695422A01B54AE769">
-    <w:name w:val="0706F9E895C540E695422A01B54AE769"/>
-    <w:pPr>
-      <w:widowControl w:val="0"/>
-      <w:jc w:val="both"/>
-    </w:pPr>
-  </w:style>
-  <w:style w:type="paragraph" w:customStyle="1" w:styleId="9C0E1C9CF8FD493F93CC5053AE534860">
-    <w:name w:val="9C0E1C9CF8FD493F93CC5053AE534860"/>
-    <w:pPr>
-      <w:widowControl w:val="0"/>
-      <w:jc w:val="both"/>
-    </w:pPr>
-  </w:style>
-  <w:style w:type="paragraph" w:customStyle="1" w:styleId="BA404C664EA6482ABB252866913BD4A8">
-    <w:name w:val="BA404C664EA6482ABB252866913BD4A8"/>
-    <w:pPr>
-      <w:widowControl w:val="0"/>
-      <w:jc w:val="both"/>
-    </w:pPr>
-  </w:style>
-  <w:style w:type="paragraph" w:customStyle="1" w:styleId="DAD39B94AC8D43C49F445272764ECF66">
-    <w:name w:val="DAD39B94AC8D43C49F445272764ECF66"/>
-    <w:pPr>
-      <w:widowControl w:val="0"/>
-      <w:jc w:val="both"/>
-    </w:pPr>
-  </w:style>
-  <w:style w:type="paragraph" w:customStyle="1" w:styleId="B1DA6BE6F9B74054B2EF549BDA5916BB">
-    <w:name w:val="B1DA6BE6F9B74054B2EF549BDA5916BB"/>
-    <w:pPr>
-      <w:widowControl w:val="0"/>
-      <w:jc w:val="both"/>
-    </w:pPr>
-  </w:style>
-  <w:style w:type="paragraph" w:customStyle="1" w:styleId="090F4320D11F44F18549B89E286D0876">
-    <w:name w:val="090F4320D11F44F18549B89E286D0876"/>
-    <w:pPr>
-      <w:widowControl w:val="0"/>
-      <w:jc w:val="both"/>
-    </w:pPr>
-  </w:style>
-  <w:style w:type="paragraph" w:customStyle="1" w:styleId="43DEFD2C4DEF403697EF43956B92DC58">
-    <w:name w:val="43DEFD2C4DEF403697EF43956B92DC58"/>
-    <w:pPr>
-      <w:widowControl w:val="0"/>
-      <w:jc w:val="both"/>
-    </w:pPr>
-  </w:style>
-  <w:style w:type="paragraph" w:customStyle="1" w:styleId="73BA5F17AD8A47849713AFA4AF69ED73">
-    <w:name w:val="73BA5F17AD8A47849713AFA4AF69ED73"/>
-    <w:pPr>
-      <w:widowControl w:val="0"/>
-      <w:jc w:val="both"/>
-    </w:pPr>
-  </w:style>
-  <w:style w:type="paragraph" w:customStyle="1" w:styleId="2F14989008BB49DC8A6513C4BD4ADD69">
-    <w:name w:val="2F14989008BB49DC8A6513C4BD4ADD69"/>
-    <w:pPr>
-      <w:widowControl w:val="0"/>
-      <w:jc w:val="both"/>
-    </w:pPr>
-  </w:style>
-  <w:style w:type="paragraph" w:customStyle="1" w:styleId="3B4801F0A247401BBBE331AB66B8F9C0">
-    <w:name w:val="3B4801F0A247401BBBE331AB66B8F9C0"/>
     <w:pPr>
       <w:widowControl w:val="0"/>
       <w:jc w:val="both"/>
@@ -6000,22 +5649,8 @@
       <w:jc w:val="both"/>
     </w:pPr>
   </w:style>
-  <w:style w:type="paragraph" w:customStyle="1" w:styleId="C5E7639CB3194DE18FDAF6042EFB226D">
-    <w:name w:val="C5E7639CB3194DE18FDAF6042EFB226D"/>
-    <w:pPr>
-      <w:widowControl w:val="0"/>
-      <w:jc w:val="both"/>
-    </w:pPr>
-  </w:style>
   <w:style w:type="paragraph" w:customStyle="1" w:styleId="2EDABC6302E847ACABAE12DA1BE27906">
     <w:name w:val="2EDABC6302E847ACABAE12DA1BE27906"/>
-    <w:pPr>
-      <w:widowControl w:val="0"/>
-      <w:jc w:val="both"/>
-    </w:pPr>
-  </w:style>
-  <w:style w:type="paragraph" w:customStyle="1" w:styleId="C909A9B2716648EF95E79D3072E27EE1">
-    <w:name w:val="C909A9B2716648EF95E79D3072E27EE1"/>
     <w:pPr>
       <w:widowControl w:val="0"/>
       <w:jc w:val="both"/>
@@ -6028,111 +5663,6 @@
       <w:jc w:val="both"/>
     </w:pPr>
   </w:style>
-  <w:style w:type="paragraph" w:customStyle="1" w:styleId="3202E9F9645943C49A214C8DD67D44A6">
-    <w:name w:val="3202E9F9645943C49A214C8DD67D44A6"/>
-    <w:pPr>
-      <w:widowControl w:val="0"/>
-      <w:jc w:val="both"/>
-    </w:pPr>
-  </w:style>
-  <w:style w:type="paragraph" w:customStyle="1" w:styleId="37207F98D9BD43259567BEDCC94E9768">
-    <w:name w:val="37207F98D9BD43259567BEDCC94E9768"/>
-    <w:pPr>
-      <w:widowControl w:val="0"/>
-      <w:jc w:val="both"/>
-    </w:pPr>
-  </w:style>
-  <w:style w:type="paragraph" w:customStyle="1" w:styleId="BC3961C5655C4596A396EFFDD6D9FB8A">
-    <w:name w:val="BC3961C5655C4596A396EFFDD6D9FB8A"/>
-    <w:pPr>
-      <w:widowControl w:val="0"/>
-      <w:jc w:val="both"/>
-    </w:pPr>
-  </w:style>
-  <w:style w:type="paragraph" w:customStyle="1" w:styleId="34DB94B406E2464EB8BE47628ABA5AA4">
-    <w:name w:val="34DB94B406E2464EB8BE47628ABA5AA4"/>
-    <w:pPr>
-      <w:widowControl w:val="0"/>
-      <w:jc w:val="both"/>
-    </w:pPr>
-  </w:style>
-  <w:style w:type="paragraph" w:customStyle="1" w:styleId="7133CF147B3E401E92B75C692F1F3936">
-    <w:name w:val="7133CF147B3E401E92B75C692F1F3936"/>
-    <w:pPr>
-      <w:widowControl w:val="0"/>
-      <w:jc w:val="both"/>
-    </w:pPr>
-  </w:style>
-  <w:style w:type="paragraph" w:customStyle="1" w:styleId="32131E68087C40F485D97F07A73ECC1C">
-    <w:name w:val="32131E68087C40F485D97F07A73ECC1C"/>
-    <w:pPr>
-      <w:widowControl w:val="0"/>
-      <w:jc w:val="both"/>
-    </w:pPr>
-  </w:style>
-  <w:style w:type="paragraph" w:customStyle="1" w:styleId="A719FAD974384F6FB9111D0BFA34CDC6">
-    <w:name w:val="A719FAD974384F6FB9111D0BFA34CDC6"/>
-    <w:pPr>
-      <w:widowControl w:val="0"/>
-      <w:jc w:val="both"/>
-    </w:pPr>
-  </w:style>
-  <w:style w:type="paragraph" w:customStyle="1" w:styleId="B1BB16A81E284807AC4E8598BA5940F0">
-    <w:name w:val="B1BB16A81E284807AC4E8598BA5940F0"/>
-    <w:pPr>
-      <w:widowControl w:val="0"/>
-      <w:jc w:val="both"/>
-    </w:pPr>
-  </w:style>
-  <w:style w:type="paragraph" w:customStyle="1" w:styleId="299DF75E2FD54D75B7482B09C150790A">
-    <w:name w:val="299DF75E2FD54D75B7482B09C150790A"/>
-    <w:pPr>
-      <w:widowControl w:val="0"/>
-      <w:jc w:val="both"/>
-    </w:pPr>
-  </w:style>
-  <w:style w:type="paragraph" w:customStyle="1" w:styleId="1AD43B7A87344AD3880AA268A364B998">
-    <w:name w:val="1AD43B7A87344AD3880AA268A364B998"/>
-    <w:pPr>
-      <w:widowControl w:val="0"/>
-      <w:jc w:val="both"/>
-    </w:pPr>
-  </w:style>
-  <w:style w:type="paragraph" w:customStyle="1" w:styleId="D619F9DC0510440C819E537AF73887F0">
-    <w:name w:val="D619F9DC0510440C819E537AF73887F0"/>
-    <w:pPr>
-      <w:widowControl w:val="0"/>
-      <w:jc w:val="both"/>
-    </w:pPr>
-  </w:style>
-  <w:style w:type="paragraph" w:customStyle="1" w:styleId="C592DD2F6AF449AAB87C6D0EA57D0928">
-    <w:name w:val="C592DD2F6AF449AAB87C6D0EA57D0928"/>
-    <w:pPr>
-      <w:widowControl w:val="0"/>
-      <w:jc w:val="both"/>
-    </w:pPr>
-  </w:style>
-  <w:style w:type="paragraph" w:customStyle="1" w:styleId="5D478ED4FC454B5CAD7486D5FDED91E3">
-    <w:name w:val="5D478ED4FC454B5CAD7486D5FDED91E3"/>
-    <w:pPr>
-      <w:widowControl w:val="0"/>
-      <w:jc w:val="both"/>
-    </w:pPr>
-  </w:style>
-  <w:style w:type="paragraph" w:customStyle="1" w:styleId="19EAEA64F80A4E458DD12C97E6A0BC2D">
-    <w:name w:val="19EAEA64F80A4E458DD12C97E6A0BC2D"/>
-    <w:pPr>
-      <w:widowControl w:val="0"/>
-      <w:jc w:val="both"/>
-    </w:pPr>
-  </w:style>
-  <w:style w:type="paragraph" w:customStyle="1" w:styleId="07E338DDB5174833986DA27F8B6D8225">
-    <w:name w:val="07E338DDB5174833986DA27F8B6D8225"/>
-    <w:pPr>
-      <w:widowControl w:val="0"/>
-      <w:jc w:val="both"/>
-    </w:pPr>
-  </w:style>
   <w:style w:type="paragraph" w:customStyle="1" w:styleId="0A4B5A65B07A44B1BEACB996391FB4BC">
     <w:name w:val="0A4B5A65B07A44B1BEACB996391FB4BC"/>
     <w:pPr>
@@ -6140,75 +5670,8 @@
       <w:jc w:val="both"/>
     </w:pPr>
   </w:style>
-  <w:style w:type="paragraph" w:customStyle="1" w:styleId="439A821520FE4BBFAB84F48B2FF2CB52">
-    <w:name w:val="439A821520FE4BBFAB84F48B2FF2CB52"/>
-    <w:pPr>
-      <w:widowControl w:val="0"/>
-      <w:jc w:val="both"/>
-    </w:pPr>
-  </w:style>
-  <w:style w:type="paragraph" w:customStyle="1" w:styleId="2736270D436140528B095D198FC197EC">
-    <w:name w:val="2736270D436140528B095D198FC197EC"/>
-    <w:pPr>
-      <w:widowControl w:val="0"/>
-      <w:jc w:val="both"/>
-    </w:pPr>
-  </w:style>
-  <w:style w:type="paragraph" w:customStyle="1" w:styleId="F10A0F18229E470F93F6AAE2687E6F86">
-    <w:name w:val="F10A0F18229E470F93F6AAE2687E6F86"/>
-    <w:pPr>
-      <w:widowControl w:val="0"/>
-      <w:jc w:val="both"/>
-    </w:pPr>
-  </w:style>
-  <w:style w:type="paragraph" w:customStyle="1" w:styleId="CAC2D3FDF77F41FE9BBEA3A086C34E69">
-    <w:name w:val="CAC2D3FDF77F41FE9BBEA3A086C34E69"/>
-    <w:pPr>
-      <w:widowControl w:val="0"/>
-      <w:jc w:val="both"/>
-    </w:pPr>
-  </w:style>
   <w:style w:type="paragraph" w:customStyle="1" w:styleId="87E7FC2A1AAB4487A2A98653ED05A8CD">
     <w:name w:val="87E7FC2A1AAB4487A2A98653ED05A8CD"/>
-    <w:pPr>
-      <w:widowControl w:val="0"/>
-      <w:jc w:val="both"/>
-    </w:pPr>
-  </w:style>
-  <w:style w:type="paragraph" w:customStyle="1" w:styleId="28ED34F51B4141D59A3299DCEE552B64">
-    <w:name w:val="28ED34F51B4141D59A3299DCEE552B64"/>
-    <w:pPr>
-      <w:widowControl w:val="0"/>
-      <w:jc w:val="both"/>
-    </w:pPr>
-  </w:style>
-  <w:style w:type="paragraph" w:customStyle="1" w:styleId="EC2F6D4FB8484F319706BEBAC568EF90">
-    <w:name w:val="EC2F6D4FB8484F319706BEBAC568EF90"/>
-    <w:rsid w:val="00BB173A"/>
-    <w:pPr>
-      <w:widowControl w:val="0"/>
-      <w:jc w:val="both"/>
-    </w:pPr>
-  </w:style>
-  <w:style w:type="paragraph" w:customStyle="1" w:styleId="49015BC15EE448F48B86779409297FC1">
-    <w:name w:val="49015BC15EE448F48B86779409297FC1"/>
-    <w:rsid w:val="00BB173A"/>
-    <w:pPr>
-      <w:widowControl w:val="0"/>
-      <w:jc w:val="both"/>
-    </w:pPr>
-  </w:style>
-  <w:style w:type="paragraph" w:customStyle="1" w:styleId="0CFC8EF03CF94456B9C4857C084CB73D">
-    <w:name w:val="0CFC8EF03CF94456B9C4857C084CB73D"/>
-    <w:rsid w:val="00BB173A"/>
-    <w:pPr>
-      <w:widowControl w:val="0"/>
-      <w:jc w:val="both"/>
-    </w:pPr>
-  </w:style>
-  <w:style w:type="paragraph" w:customStyle="1" w:styleId="1954C58599784AC1BCAB7A962324DB60">
-    <w:name w:val="1954C58599784AC1BCAB7A962324DB60"/>
-    <w:rsid w:val="00BB173A"/>
     <w:pPr>
       <w:widowControl w:val="0"/>
       <w:jc w:val="both"/>
@@ -6222,48 +5685,8 @@
       <w:jc w:val="both"/>
     </w:pPr>
   </w:style>
-  <w:style w:type="paragraph" w:customStyle="1" w:styleId="000B6E8D5E70452C8139DC9F1AFF0D97">
-    <w:name w:val="000B6E8D5E70452C8139DC9F1AFF0D97"/>
-    <w:rsid w:val="00BB173A"/>
-    <w:pPr>
-      <w:widowControl w:val="0"/>
-      <w:jc w:val="both"/>
-    </w:pPr>
-  </w:style>
   <w:style w:type="paragraph" w:customStyle="1" w:styleId="1CCE277B1DEB48568E178CB1696A7574">
     <w:name w:val="1CCE277B1DEB48568E178CB1696A7574"/>
-    <w:rsid w:val="00BB173A"/>
-    <w:pPr>
-      <w:widowControl w:val="0"/>
-      <w:jc w:val="both"/>
-    </w:pPr>
-  </w:style>
-  <w:style w:type="paragraph" w:customStyle="1" w:styleId="1BD7CD2826B74BAF90DA0A2BFFE813EC">
-    <w:name w:val="1BD7CD2826B74BAF90DA0A2BFFE813EC"/>
-    <w:rsid w:val="00BB173A"/>
-    <w:pPr>
-      <w:widowControl w:val="0"/>
-      <w:jc w:val="both"/>
-    </w:pPr>
-  </w:style>
-  <w:style w:type="paragraph" w:customStyle="1" w:styleId="29BB26D1295846F99F1D5B5F55F50441">
-    <w:name w:val="29BB26D1295846F99F1D5B5F55F50441"/>
-    <w:rsid w:val="00BB173A"/>
-    <w:pPr>
-      <w:widowControl w:val="0"/>
-      <w:jc w:val="both"/>
-    </w:pPr>
-  </w:style>
-  <w:style w:type="paragraph" w:customStyle="1" w:styleId="0EADFF9EF42545178E97DAFD1DDB1206">
-    <w:name w:val="0EADFF9EF42545178E97DAFD1DDB1206"/>
-    <w:rsid w:val="00BB173A"/>
-    <w:pPr>
-      <w:widowControl w:val="0"/>
-      <w:jc w:val="both"/>
-    </w:pPr>
-  </w:style>
-  <w:style w:type="paragraph" w:customStyle="1" w:styleId="257E2CECE7F34FE6802EA0BF74440945">
-    <w:name w:val="257E2CECE7F34FE6802EA0BF74440945"/>
     <w:rsid w:val="00BB173A"/>
     <w:pPr>
       <w:widowControl w:val="0"/>
@@ -6288,30 +5711,6 @@
   </w:style>
   <w:style w:type="paragraph" w:customStyle="1" w:styleId="A033A643F0E54CF298256C15552D8E96">
     <w:name w:val="A033A643F0E54CF298256C15552D8E96"/>
-    <w:rsid w:val="00BB173A"/>
-    <w:pPr>
-      <w:widowControl w:val="0"/>
-      <w:jc w:val="both"/>
-    </w:pPr>
-  </w:style>
-  <w:style w:type="paragraph" w:customStyle="1" w:styleId="E80A525AEC1A47ACBCAD10BC6A00068A">
-    <w:name w:val="E80A525AEC1A47ACBCAD10BC6A00068A"/>
-    <w:rsid w:val="00BB173A"/>
-    <w:pPr>
-      <w:widowControl w:val="0"/>
-      <w:jc w:val="both"/>
-    </w:pPr>
-  </w:style>
-  <w:style w:type="paragraph" w:customStyle="1" w:styleId="F42117809F184842BD0E2760D9D2BE38">
-    <w:name w:val="F42117809F184842BD0E2760D9D2BE38"/>
-    <w:rsid w:val="00BB173A"/>
-    <w:pPr>
-      <w:widowControl w:val="0"/>
-      <w:jc w:val="both"/>
-    </w:pPr>
-  </w:style>
-  <w:style w:type="paragraph" w:customStyle="1" w:styleId="8C3D6E65BD214704AE1B4E8F6F3F992D">
-    <w:name w:val="8C3D6E65BD214704AE1B4E8F6F3F992D"/>
     <w:rsid w:val="00BB173A"/>
     <w:pPr>
       <w:widowControl w:val="0"/>

</xml_diff>